<commit_message>
Fix: surat karyawan doctype error when edit Feat: New surat tugas kelompok template
</commit_message>
<xml_diff>
--- a/oims/templates/docs/st_kelompok.docx
+++ b/oims/templates/docs/st_kelompok.docx
@@ -707,153 +707,7 @@
           <w:sz w:val="22"/>
           <w:szCs w:val="22"/>
         </w:rPr>
-        <w:t>untuk</w:t>
-      </w:r>
-      <w:proofErr w:type="spellEnd"/>
-      <w:r>
-        <w:rPr>
-          <w:rFonts w:ascii="Bookman Old Style" w:hAnsi="Bookman Old Style"/>
-          <w:sz w:val="22"/>
-          <w:szCs w:val="22"/>
-        </w:rPr>
-        <w:t xml:space="preserve"> </w:t>
-      </w:r>
-      <w:proofErr w:type="gramStart"/>
-      <w:r>
-        <w:rPr>
-          <w:rFonts w:ascii="Bookman Old Style" w:hAnsi="Bookman Old Style"/>
-          <w:b/>
-          <w:bCs/>
-          <w:i/>
-          <w:iCs/>
-          <w:sz w:val="22"/>
-          <w:szCs w:val="22"/>
-        </w:rPr>
-        <w:t xml:space="preserve">{{ </w:t>
-      </w:r>
-      <w:proofErr w:type="spellStart"/>
-      <w:r>
-        <w:rPr>
-          <w:rFonts w:ascii="Bookman Old Style" w:hAnsi="Bookman Old Style"/>
-          <w:b/>
-          <w:bCs/>
-          <w:i/>
-          <w:iCs/>
-          <w:sz w:val="22"/>
-          <w:szCs w:val="22"/>
-        </w:rPr>
-        <w:t>keperluan</w:t>
-      </w:r>
-      <w:proofErr w:type="spellEnd"/>
-      <w:proofErr w:type="gramEnd"/>
-      <w:r>
-        <w:rPr>
-          <w:rFonts w:ascii="Bookman Old Style" w:hAnsi="Bookman Old Style"/>
-          <w:b/>
-          <w:bCs/>
-          <w:i/>
-          <w:iCs/>
-          <w:sz w:val="22"/>
-          <w:szCs w:val="22"/>
-        </w:rPr>
-        <w:t xml:space="preserve"> }}</w:t>
-      </w:r>
-      <w:r>
-        <w:rPr>
-          <w:rFonts w:ascii="Bookman Old Style" w:hAnsi="Bookman Old Style"/>
-          <w:i/>
-          <w:iCs/>
-          <w:sz w:val="22"/>
-          <w:szCs w:val="22"/>
-        </w:rPr>
-        <w:t xml:space="preserve"> </w:t>
-      </w:r>
-      <w:r>
-        <w:rPr>
-          <w:rFonts w:ascii="Bookman Old Style" w:hAnsi="Bookman Old Style"/>
-          <w:b/>
-          <w:bCs/>
-          <w:i/>
-          <w:iCs/>
-          <w:sz w:val="22"/>
-          <w:szCs w:val="22"/>
-        </w:rPr>
-        <w:t xml:space="preserve">{{ </w:t>
-      </w:r>
-      <w:proofErr w:type="spellStart"/>
-      <w:r>
-        <w:rPr>
-          <w:rFonts w:ascii="Bookman Old Style" w:hAnsi="Bookman Old Style"/>
-          <w:b/>
-          <w:bCs/>
-          <w:i/>
-          <w:iCs/>
-          <w:sz w:val="22"/>
-          <w:szCs w:val="22"/>
-        </w:rPr>
-        <w:t>lokasi</w:t>
-      </w:r>
-      <w:r>
-        <w:rPr>
-          <w:rFonts w:ascii="Bookman Old Style" w:hAnsi="Bookman Old Style"/>
-          <w:b/>
-          <w:bCs/>
-          <w:i/>
-          <w:iCs/>
-          <w:sz w:val="22"/>
-          <w:szCs w:val="22"/>
-        </w:rPr>
-        <w:t>_site</w:t>
-      </w:r>
-      <w:proofErr w:type="spellEnd"/>
-      <w:r>
-        <w:rPr>
-          <w:rFonts w:ascii="Bookman Old Style" w:hAnsi="Bookman Old Style"/>
-          <w:b/>
-          <w:bCs/>
-          <w:i/>
-          <w:iCs/>
-          <w:sz w:val="22"/>
-          <w:szCs w:val="22"/>
-        </w:rPr>
-        <w:t xml:space="preserve"> }}</w:t>
-      </w:r>
-      <w:r>
-        <w:rPr>
-          <w:rFonts w:ascii="Bookman Old Style" w:hAnsi="Bookman Old Style"/>
-          <w:i/>
-          <w:iCs/>
-          <w:sz w:val="22"/>
-          <w:szCs w:val="22"/>
-        </w:rPr>
-        <w:t xml:space="preserve"> </w:t>
-      </w:r>
-      <w:proofErr w:type="spellStart"/>
-      <w:r>
-        <w:rPr>
-          <w:rFonts w:ascii="Bookman Old Style" w:hAnsi="Bookman Old Style"/>
-          <w:sz w:val="22"/>
-          <w:szCs w:val="22"/>
-        </w:rPr>
-        <w:t>atas</w:t>
-      </w:r>
-      <w:proofErr w:type="spellEnd"/>
-      <w:r>
-        <w:rPr>
-          <w:rFonts w:ascii="Bookman Old Style" w:hAnsi="Bookman Old Style"/>
-          <w:sz w:val="22"/>
-          <w:szCs w:val="22"/>
-        </w:rPr>
-        <w:t xml:space="preserve"> </w:t>
-      </w:r>
-      <w:proofErr w:type="spellStart"/>
-      <w:r>
-        <w:rPr>
-          <w:rFonts w:ascii="Bookman Old Style" w:hAnsi="Bookman Old Style"/>
-          <w:sz w:val="22"/>
-          <w:szCs w:val="22"/>
-        </w:rPr>
-        <w:t>nama</w:t>
+        <w:t>kepada</w:t>
       </w:r>
       <w:proofErr w:type="spellEnd"/>
       <w:r>
@@ -871,6 +725,8 @@
         <w:jc w:val="both"/>
         <w:rPr>
           <w:rFonts w:ascii="Bookman Old Style" w:hAnsi="Bookman Old Style"/>
+          <w:sz w:val="22"/>
+          <w:szCs w:val="22"/>
         </w:rPr>
       </w:pPr>
     </w:p>
@@ -894,6 +750,7 @@
         <w:tc>
           <w:tcPr>
             <w:tcW w:w="675" w:type="dxa"/>
+            <w:vAlign w:val="center"/>
           </w:tcPr>
           <w:p>
             <w:pPr>
@@ -917,11 +774,22 @@
               </w:rPr>
               <w:t>No</w:t>
             </w:r>
+            <w:r>
+              <w:rPr>
+                <w:rFonts w:ascii="Bookman Old Style" w:hAnsi="Bookman Old Style"/>
+                <w:b/>
+                <w:bCs/>
+                <w:sz w:val="22"/>
+                <w:szCs w:val="22"/>
+              </w:rPr>
+              <w:t>.</w:t>
+            </w:r>
           </w:p>
         </w:tc>
         <w:tc>
           <w:tcPr>
             <w:tcW w:w="1843" w:type="dxa"/>
+            <w:vAlign w:val="center"/>
           </w:tcPr>
           <w:p>
             <w:pPr>
@@ -950,6 +818,7 @@
         <w:tc>
           <w:tcPr>
             <w:tcW w:w="1559" w:type="dxa"/>
+            <w:vAlign w:val="center"/>
           </w:tcPr>
           <w:p>
             <w:pPr>
@@ -978,6 +847,7 @@
         <w:tc>
           <w:tcPr>
             <w:tcW w:w="1843" w:type="dxa"/>
+            <w:vAlign w:val="center"/>
           </w:tcPr>
           <w:p>
             <w:pPr>
@@ -1008,6 +878,7 @@
         <w:tc>
           <w:tcPr>
             <w:tcW w:w="1559" w:type="dxa"/>
+            <w:vAlign w:val="center"/>
           </w:tcPr>
           <w:p>
             <w:pPr>
@@ -1036,6 +907,7 @@
         <w:tc>
           <w:tcPr>
             <w:tcW w:w="1560" w:type="dxa"/>
+            <w:vAlign w:val="center"/>
           </w:tcPr>
           <w:p>
             <w:pPr>
@@ -1088,6 +960,7 @@
         <w:tc>
           <w:tcPr>
             <w:tcW w:w="1559" w:type="dxa"/>
+            <w:vAlign w:val="center"/>
           </w:tcPr>
           <w:p>
             <w:pPr>
@@ -1250,10 +1123,12 @@
         <w:tc>
           <w:tcPr>
             <w:tcW w:w="675" w:type="dxa"/>
+            <w:vAlign w:val="center"/>
           </w:tcPr>
           <w:p>
             <w:pPr>
               <w:spacing w:line="276" w:lineRule="auto"/>
+              <w:jc w:val="center"/>
               <w:rPr>
                 <w:rFonts w:ascii="Bookman Old Style" w:hAnsi="Bookman Old Style"/>
                 <w:sz w:val="22"/>
@@ -1307,6 +1182,7 @@
         <w:tc>
           <w:tcPr>
             <w:tcW w:w="1843" w:type="dxa"/>
+            <w:vAlign w:val="center"/>
           </w:tcPr>
           <w:p>
             <w:pPr>
@@ -1358,10 +1234,12 @@
         <w:tc>
           <w:tcPr>
             <w:tcW w:w="1559" w:type="dxa"/>
+            <w:vAlign w:val="center"/>
           </w:tcPr>
           <w:p>
             <w:pPr>
               <w:spacing w:line="276" w:lineRule="auto"/>
+              <w:jc w:val="center"/>
               <w:rPr>
                 <w:rFonts w:ascii="Bookman Old Style" w:hAnsi="Bookman Old Style"/>
                 <w:sz w:val="22"/>
@@ -1401,10 +1279,12 @@
         <w:tc>
           <w:tcPr>
             <w:tcW w:w="1843" w:type="dxa"/>
+            <w:vAlign w:val="center"/>
           </w:tcPr>
           <w:p>
             <w:pPr>
               <w:spacing w:line="276" w:lineRule="auto"/>
+              <w:jc w:val="center"/>
               <w:rPr>
                 <w:rFonts w:ascii="Bookman Old Style" w:hAnsi="Bookman Old Style"/>
                 <w:sz w:val="22"/>
@@ -1452,10 +1332,12 @@
         <w:tc>
           <w:tcPr>
             <w:tcW w:w="1559" w:type="dxa"/>
+            <w:vAlign w:val="center"/>
           </w:tcPr>
           <w:p>
             <w:pPr>
               <w:spacing w:line="276" w:lineRule="auto"/>
+              <w:jc w:val="center"/>
               <w:rPr>
                 <w:rFonts w:ascii="Bookman Old Style" w:hAnsi="Bookman Old Style"/>
                 <w:sz w:val="22"/>
@@ -1511,10 +1393,12 @@
         <w:tc>
           <w:tcPr>
             <w:tcW w:w="1560" w:type="dxa"/>
+            <w:vAlign w:val="center"/>
           </w:tcPr>
           <w:p>
             <w:pPr>
               <w:spacing w:line="276" w:lineRule="auto"/>
+              <w:jc w:val="center"/>
               <w:rPr>
                 <w:rFonts w:ascii="Bookman Old Style" w:hAnsi="Bookman Old Style"/>
                 <w:sz w:val="22"/>
@@ -1546,7 +1430,15 @@
                 <w:sz w:val="22"/>
                 <w:szCs w:val="22"/>
               </w:rPr>
-              <w:t>.tb</w:t>
+              <w:t>.t</w:t>
+            </w:r>
+            <w:r>
+              <w:rPr>
+                <w:rFonts w:ascii="Bookman Old Style" w:hAnsi="Bookman Old Style"/>
+                <w:sz w:val="22"/>
+                <w:szCs w:val="22"/>
+              </w:rPr>
+              <w:t>anggal_berangkat</w:t>
             </w:r>
             <w:proofErr w:type="spellEnd"/>
             <w:r>
@@ -1562,10 +1454,12 @@
         <w:tc>
           <w:tcPr>
             <w:tcW w:w="1559" w:type="dxa"/>
+            <w:vAlign w:val="center"/>
           </w:tcPr>
           <w:p>
             <w:pPr>
               <w:spacing w:line="276" w:lineRule="auto"/>
+              <w:jc w:val="center"/>
               <w:rPr>
                 <w:rFonts w:ascii="Bookman Old Style" w:hAnsi="Bookman Old Style"/>
                 <w:sz w:val="22"/>
@@ -1579,7 +1473,16 @@
                 <w:sz w:val="22"/>
                 <w:szCs w:val="22"/>
               </w:rPr>
-              <w:t>{{ i</w:t>
+              <w:t xml:space="preserve">{{ </w:t>
+            </w:r>
+            <w:proofErr w:type="spellStart"/>
+            <w:r>
+              <w:rPr>
+                <w:rFonts w:ascii="Bookman Old Style" w:hAnsi="Bookman Old Style"/>
+                <w:sz w:val="22"/>
+                <w:szCs w:val="22"/>
+              </w:rPr>
+              <w:t>i</w:t>
             </w:r>
             <w:proofErr w:type="gramEnd"/>
             <w:r>
@@ -1588,7 +1491,24 @@
                 <w:sz w:val="22"/>
                 <w:szCs w:val="22"/>
               </w:rPr>
-              <w:t>.tp }}</w:t>
+              <w:t>.t</w:t>
+            </w:r>
+            <w:r>
+              <w:rPr>
+                <w:rFonts w:ascii="Bookman Old Style" w:hAnsi="Bookman Old Style"/>
+                <w:sz w:val="22"/>
+                <w:szCs w:val="22"/>
+              </w:rPr>
+              <w:t>anggal_pulang</w:t>
+            </w:r>
+            <w:proofErr w:type="spellEnd"/>
+            <w:r>
+              <w:rPr>
+                <w:rFonts w:ascii="Bookman Old Style" w:hAnsi="Bookman Old Style"/>
+                <w:sz w:val="22"/>
+                <w:szCs w:val="22"/>
+              </w:rPr>
+              <w:t xml:space="preserve"> }}</w:t>
             </w:r>
           </w:p>
         </w:tc>
@@ -1695,6 +1615,175 @@
     </w:p>
     <w:p>
       <w:pPr>
+        <w:spacing w:line="276" w:lineRule="auto"/>
+        <w:jc w:val="both"/>
+        <w:rPr>
+          <w:rFonts w:ascii="Bookman Old Style" w:hAnsi="Bookman Old Style"/>
+          <w:sz w:val="22"/>
+          <w:szCs w:val="22"/>
+        </w:rPr>
+      </w:pPr>
+      <w:proofErr w:type="spellStart"/>
+      <w:r>
+        <w:rPr>
+          <w:rFonts w:ascii="Bookman Old Style" w:hAnsi="Bookman Old Style"/>
+          <w:sz w:val="22"/>
+          <w:szCs w:val="22"/>
+        </w:rPr>
+        <w:t>Keperluan</w:t>
+      </w:r>
+      <w:proofErr w:type="spellEnd"/>
+      <w:r>
+        <w:rPr>
+          <w:rFonts w:ascii="Bookman Old Style" w:hAnsi="Bookman Old Style"/>
+          <w:sz w:val="22"/>
+          <w:szCs w:val="22"/>
+        </w:rPr>
+        <w:tab/>
+      </w:r>
+      <w:r>
+        <w:rPr>
+          <w:rFonts w:ascii="Bookman Old Style" w:hAnsi="Bookman Old Style"/>
+          <w:sz w:val="22"/>
+          <w:szCs w:val="22"/>
+        </w:rPr>
+        <w:tab/>
+        <w:t xml:space="preserve">: </w:t>
+      </w:r>
+      <w:proofErr w:type="gramStart"/>
+      <w:r>
+        <w:rPr>
+          <w:rFonts w:ascii="Bookman Old Style" w:hAnsi="Bookman Old Style"/>
+          <w:sz w:val="22"/>
+          <w:szCs w:val="22"/>
+        </w:rPr>
+        <w:t xml:space="preserve">{{ </w:t>
+      </w:r>
+      <w:proofErr w:type="spellStart"/>
+      <w:r>
+        <w:rPr>
+          <w:rFonts w:ascii="Bookman Old Style" w:hAnsi="Bookman Old Style"/>
+          <w:sz w:val="22"/>
+          <w:szCs w:val="22"/>
+        </w:rPr>
+        <w:t>keperluan</w:t>
+      </w:r>
+      <w:proofErr w:type="spellEnd"/>
+      <w:proofErr w:type="gramEnd"/>
+      <w:r>
+        <w:rPr>
+          <w:rFonts w:ascii="Bookman Old Style" w:hAnsi="Bookman Old Style"/>
+          <w:sz w:val="22"/>
+          <w:szCs w:val="22"/>
+        </w:rPr>
+        <w:t xml:space="preserve"> }}</w:t>
+      </w:r>
+    </w:p>
+    <w:p>
+      <w:pPr>
+        <w:spacing w:line="276" w:lineRule="auto"/>
+        <w:jc w:val="both"/>
+        <w:rPr>
+          <w:rFonts w:ascii="Bookman Old Style" w:hAnsi="Bookman Old Style"/>
+          <w:b/>
+          <w:bCs/>
+          <w:i/>
+          <w:iCs/>
+          <w:sz w:val="22"/>
+          <w:szCs w:val="22"/>
+        </w:rPr>
+      </w:pPr>
+      <w:r>
+        <w:rPr>
+          <w:rFonts w:ascii="Bookman Old Style" w:hAnsi="Bookman Old Style"/>
+          <w:sz w:val="22"/>
+          <w:szCs w:val="22"/>
+        </w:rPr>
+        <w:t>Project</w:t>
+      </w:r>
+      <w:r>
+        <w:rPr>
+          <w:rFonts w:ascii="Bookman Old Style" w:hAnsi="Bookman Old Style"/>
+          <w:sz w:val="22"/>
+          <w:szCs w:val="22"/>
+        </w:rPr>
+        <w:tab/>
+      </w:r>
+      <w:r>
+        <w:rPr>
+          <w:rFonts w:ascii="Bookman Old Style" w:hAnsi="Bookman Old Style"/>
+          <w:sz w:val="22"/>
+          <w:szCs w:val="22"/>
+        </w:rPr>
+        <w:tab/>
+        <w:t xml:space="preserve">: </w:t>
+      </w:r>
+      <w:proofErr w:type="gramStart"/>
+      <w:r>
+        <w:rPr>
+          <w:rFonts w:ascii="Bookman Old Style" w:hAnsi="Bookman Old Style"/>
+          <w:b/>
+          <w:bCs/>
+          <w:i/>
+          <w:iCs/>
+          <w:sz w:val="22"/>
+          <w:szCs w:val="22"/>
+        </w:rPr>
+        <w:t xml:space="preserve">{{ </w:t>
+      </w:r>
+      <w:proofErr w:type="spellStart"/>
+      <w:r>
+        <w:rPr>
+          <w:rFonts w:ascii="Bookman Old Style" w:hAnsi="Bookman Old Style"/>
+          <w:b/>
+          <w:bCs/>
+          <w:i/>
+          <w:iCs/>
+          <w:sz w:val="22"/>
+          <w:szCs w:val="22"/>
+        </w:rPr>
+        <w:t>lokasi</w:t>
+      </w:r>
+      <w:proofErr w:type="gramEnd"/>
+      <w:r>
+        <w:rPr>
+          <w:rFonts w:ascii="Bookman Old Style" w:hAnsi="Bookman Old Style"/>
+          <w:b/>
+          <w:bCs/>
+          <w:i/>
+          <w:iCs/>
+          <w:sz w:val="22"/>
+          <w:szCs w:val="22"/>
+        </w:rPr>
+        <w:t>_site</w:t>
+      </w:r>
+      <w:proofErr w:type="spellEnd"/>
+      <w:r>
+        <w:rPr>
+          <w:rFonts w:ascii="Bookman Old Style" w:hAnsi="Bookman Old Style"/>
+          <w:b/>
+          <w:bCs/>
+          <w:i/>
+          <w:iCs/>
+          <w:sz w:val="22"/>
+          <w:szCs w:val="22"/>
+        </w:rPr>
+        <w:t xml:space="preserve"> }}</w:t>
+      </w:r>
+    </w:p>
+    <w:p>
+      <w:pPr>
+        <w:spacing w:line="276" w:lineRule="auto"/>
+        <w:jc w:val="both"/>
+        <w:rPr>
+          <w:rFonts w:ascii="Bookman Old Style" w:hAnsi="Bookman Old Style"/>
+          <w:sz w:val="22"/>
+          <w:szCs w:val="22"/>
+        </w:rPr>
+      </w:pPr>
+    </w:p>
+    <w:p>
+      <w:pPr>
         <w:suppressAutoHyphens w:val="0"/>
         <w:spacing w:after="160" w:line="276" w:lineRule="auto"/>
         <w:jc w:val="both"/>
@@ -2014,7 +2103,7 @@
           <w:lang w:eastAsia="en-US"/>
         </w:rPr>
         <w:drawing>
-          <wp:anchor distT="0" distB="0" distL="114300" distR="114300" simplePos="0" relativeHeight="251656704" behindDoc="0" locked="0" layoutInCell="1" allowOverlap="1" wp14:anchorId="02928FBC" wp14:editId="7E43C7FB">
+          <wp:anchor distT="0" distB="0" distL="114300" distR="114300" simplePos="0" relativeHeight="251656704" behindDoc="0" locked="0" layoutInCell="1" allowOverlap="1" wp14:anchorId="02928FBC" wp14:editId="785D87E9">
             <wp:simplePos x="0" y="0"/>
             <wp:positionH relativeFrom="column">
               <wp:posOffset>-4393777</wp:posOffset>

</xml_diff>

<commit_message>
Feat: Table kontak on perusahaan and kontak on crm module Feat: Add laporan and coaching and conseling on hr_management module Feat: Fix surat tugas template
</commit_message>
<xml_diff>
--- a/oims/templates/docs/st_kelompok.docx
+++ b/oims/templates/docs/st_kelompok.docx
@@ -55,49 +55,21 @@
           <w:szCs w:val="22"/>
         </w:rPr>
       </w:pPr>
-      <w:proofErr w:type="gramStart"/>
-      <w:r>
-        <w:rPr>
-          <w:rFonts w:ascii="Bookman Old Style" w:hAnsi="Bookman Old Style"/>
-          <w:sz w:val="22"/>
-          <w:szCs w:val="22"/>
-        </w:rPr>
-        <w:t>No :</w:t>
-      </w:r>
-      <w:proofErr w:type="gramEnd"/>
-      <w:r>
-        <w:rPr>
-          <w:rFonts w:ascii="Bookman Old Style" w:hAnsi="Bookman Old Style"/>
-          <w:sz w:val="22"/>
-          <w:szCs w:val="22"/>
-        </w:rPr>
-        <w:t xml:space="preserve"> </w:t>
-      </w:r>
-      <w:r>
-        <w:rPr>
-          <w:rFonts w:ascii="Bookman Old Style" w:hAnsi="Bookman Old Style"/>
-          <w:sz w:val="22"/>
-          <w:szCs w:val="22"/>
-        </w:rPr>
-        <w:t xml:space="preserve">{{ </w:t>
-      </w:r>
-      <w:proofErr w:type="spellStart"/>
-      <w:r>
-        <w:rPr>
-          <w:rFonts w:ascii="Bookman Old Style" w:hAnsi="Bookman Old Style"/>
-          <w:sz w:val="22"/>
-          <w:szCs w:val="22"/>
-        </w:rPr>
-        <w:t>no_surat</w:t>
-      </w:r>
-      <w:proofErr w:type="spellEnd"/>
-      <w:r>
-        <w:rPr>
-          <w:rFonts w:ascii="Bookman Old Style" w:hAnsi="Bookman Old Style"/>
-          <w:sz w:val="22"/>
-          <w:szCs w:val="22"/>
-        </w:rPr>
-        <w:t xml:space="preserve"> }}</w:t>
+      <w:r>
+        <w:rPr>
+          <w:rFonts w:ascii="Bookman Old Style" w:hAnsi="Bookman Old Style"/>
+          <w:sz w:val="22"/>
+          <w:szCs w:val="22"/>
+        </w:rPr>
+        <w:t xml:space="preserve">No : </w:t>
+      </w:r>
+      <w:r>
+        <w:rPr>
+          <w:rFonts w:ascii="Bookman Old Style" w:hAnsi="Bookman Old Style"/>
+          <w:sz w:val="22"/>
+          <w:szCs w:val="22"/>
+        </w:rPr>
+        <w:t>{{ no_surat }}</w:t>
       </w:r>
     </w:p>
     <w:p>
@@ -137,79 +109,7 @@
           <w:sz w:val="22"/>
           <w:szCs w:val="22"/>
         </w:rPr>
-        <w:t xml:space="preserve">Yang </w:t>
-      </w:r>
-      <w:proofErr w:type="spellStart"/>
-      <w:r>
-        <w:rPr>
-          <w:rFonts w:ascii="Bookman Old Style" w:hAnsi="Bookman Old Style"/>
-          <w:sz w:val="22"/>
-          <w:szCs w:val="22"/>
-        </w:rPr>
-        <w:t>bertanda</w:t>
-      </w:r>
-      <w:proofErr w:type="spellEnd"/>
-      <w:r>
-        <w:rPr>
-          <w:rFonts w:ascii="Bookman Old Style" w:hAnsi="Bookman Old Style"/>
-          <w:sz w:val="22"/>
-          <w:szCs w:val="22"/>
-        </w:rPr>
-        <w:t xml:space="preserve"> </w:t>
-      </w:r>
-      <w:proofErr w:type="spellStart"/>
-      <w:r>
-        <w:rPr>
-          <w:rFonts w:ascii="Bookman Old Style" w:hAnsi="Bookman Old Style"/>
-          <w:sz w:val="22"/>
-          <w:szCs w:val="22"/>
-        </w:rPr>
-        <w:t>tangan</w:t>
-      </w:r>
-      <w:proofErr w:type="spellEnd"/>
-      <w:r>
-        <w:rPr>
-          <w:rFonts w:ascii="Bookman Old Style" w:hAnsi="Bookman Old Style"/>
-          <w:sz w:val="22"/>
-          <w:szCs w:val="22"/>
-        </w:rPr>
-        <w:t xml:space="preserve"> </w:t>
-      </w:r>
-      <w:proofErr w:type="spellStart"/>
-      <w:r>
-        <w:rPr>
-          <w:rFonts w:ascii="Bookman Old Style" w:hAnsi="Bookman Old Style"/>
-          <w:sz w:val="22"/>
-          <w:szCs w:val="22"/>
-        </w:rPr>
-        <w:t>dibawah</w:t>
-      </w:r>
-      <w:proofErr w:type="spellEnd"/>
-      <w:r>
-        <w:rPr>
-          <w:rFonts w:ascii="Bookman Old Style" w:hAnsi="Bookman Old Style"/>
-          <w:sz w:val="22"/>
-          <w:szCs w:val="22"/>
-        </w:rPr>
-        <w:t xml:space="preserve"> </w:t>
-      </w:r>
-      <w:proofErr w:type="spellStart"/>
-      <w:r>
-        <w:rPr>
-          <w:rFonts w:ascii="Bookman Old Style" w:hAnsi="Bookman Old Style"/>
-          <w:sz w:val="22"/>
-          <w:szCs w:val="22"/>
-        </w:rPr>
-        <w:t>ini</w:t>
-      </w:r>
-      <w:proofErr w:type="spellEnd"/>
-      <w:r>
-        <w:rPr>
-          <w:rFonts w:ascii="Bookman Old Style" w:hAnsi="Bookman Old Style"/>
-          <w:sz w:val="22"/>
-          <w:szCs w:val="22"/>
-        </w:rPr>
-        <w:t>:</w:t>
+        <w:t>Yang bertanda tangan dibawah ini:</w:t>
       </w:r>
     </w:p>
     <w:p>
@@ -255,41 +155,13 @@
         <w:tab/>
         <w:t xml:space="preserve">: </w:t>
       </w:r>
-      <w:proofErr w:type="gramStart"/>
-      <w:r>
-        <w:rPr>
-          <w:rFonts w:ascii="Bookman Old Style" w:hAnsi="Bookman Old Style"/>
-          <w:sz w:val="22"/>
-          <w:szCs w:val="22"/>
-        </w:rPr>
-        <w:t xml:space="preserve">{{ </w:t>
-      </w:r>
-      <w:proofErr w:type="spellStart"/>
-      <w:r>
-        <w:rPr>
-          <w:rFonts w:ascii="Bookman Old Style" w:hAnsi="Bookman Old Style"/>
-          <w:sz w:val="22"/>
-          <w:szCs w:val="22"/>
-        </w:rPr>
-        <w:t>nama</w:t>
-      </w:r>
-      <w:proofErr w:type="gramEnd"/>
-      <w:r>
-        <w:rPr>
-          <w:rFonts w:ascii="Bookman Old Style" w:hAnsi="Bookman Old Style"/>
-          <w:sz w:val="22"/>
-          <w:szCs w:val="22"/>
-        </w:rPr>
-        <w:t>_penandatangan</w:t>
-      </w:r>
-      <w:proofErr w:type="spellEnd"/>
-      <w:r>
-        <w:rPr>
-          <w:rFonts w:ascii="Bookman Old Style" w:hAnsi="Bookman Old Style"/>
-          <w:sz w:val="22"/>
-          <w:szCs w:val="22"/>
-        </w:rPr>
-        <w:t xml:space="preserve"> }}</w:t>
+      <w:r>
+        <w:rPr>
+          <w:rFonts w:ascii="Bookman Old Style" w:hAnsi="Bookman Old Style"/>
+          <w:sz w:val="22"/>
+          <w:szCs w:val="22"/>
+        </w:rPr>
+        <w:t>{{ nama_penandatangan }}</w:t>
       </w:r>
     </w:p>
     <w:p>
@@ -302,7 +174,6 @@
           <w:szCs w:val="22"/>
         </w:rPr>
       </w:pPr>
-      <w:proofErr w:type="spellStart"/>
       <w:r>
         <w:rPr>
           <w:rFonts w:ascii="Bookman Old Style" w:hAnsi="Bookman Old Style"/>
@@ -311,7 +182,6 @@
         </w:rPr>
         <w:t>Posisi</w:t>
       </w:r>
-      <w:proofErr w:type="spellEnd"/>
       <w:r>
         <w:rPr>
           <w:rFonts w:ascii="Bookman Old Style" w:hAnsi="Bookman Old Style"/>
@@ -338,41 +208,13 @@
         <w:tab/>
         <w:t xml:space="preserve">: </w:t>
       </w:r>
-      <w:proofErr w:type="gramStart"/>
-      <w:r>
-        <w:rPr>
-          <w:rFonts w:ascii="Bookman Old Style" w:hAnsi="Bookman Old Style"/>
-          <w:sz w:val="22"/>
-          <w:szCs w:val="22"/>
-        </w:rPr>
-        <w:t xml:space="preserve">{{ </w:t>
-      </w:r>
-      <w:proofErr w:type="spellStart"/>
-      <w:r>
-        <w:rPr>
-          <w:rFonts w:ascii="Bookman Old Style" w:hAnsi="Bookman Old Style"/>
-          <w:sz w:val="22"/>
-          <w:szCs w:val="22"/>
-        </w:rPr>
-        <w:t>jabatan</w:t>
-      </w:r>
-      <w:proofErr w:type="gramEnd"/>
-      <w:r>
-        <w:rPr>
-          <w:rFonts w:ascii="Bookman Old Style" w:hAnsi="Bookman Old Style"/>
-          <w:sz w:val="22"/>
-          <w:szCs w:val="22"/>
-        </w:rPr>
-        <w:t>_penandatangan</w:t>
-      </w:r>
-      <w:proofErr w:type="spellEnd"/>
-      <w:r>
-        <w:rPr>
-          <w:rFonts w:ascii="Bookman Old Style" w:hAnsi="Bookman Old Style"/>
-          <w:sz w:val="22"/>
-          <w:szCs w:val="22"/>
-        </w:rPr>
-        <w:t xml:space="preserve"> }}</w:t>
+      <w:r>
+        <w:rPr>
+          <w:rFonts w:ascii="Bookman Old Style" w:hAnsi="Bookman Old Style"/>
+          <w:sz w:val="22"/>
+          <w:szCs w:val="22"/>
+        </w:rPr>
+        <w:t>{{ jabatan_penandatangan }}</w:t>
       </w:r>
     </w:p>
     <w:p>
@@ -400,43 +242,7 @@
           <w:szCs w:val="22"/>
         </w:rPr>
         <w:tab/>
-        <w:t xml:space="preserve">: PT. </w:t>
-      </w:r>
-      <w:proofErr w:type="spellStart"/>
-      <w:r>
-        <w:rPr>
-          <w:rFonts w:ascii="Bookman Old Style" w:hAnsi="Bookman Old Style"/>
-          <w:sz w:val="22"/>
-          <w:szCs w:val="22"/>
-        </w:rPr>
-        <w:t>Orecon</w:t>
-      </w:r>
-      <w:proofErr w:type="spellEnd"/>
-      <w:r>
-        <w:rPr>
-          <w:rFonts w:ascii="Bookman Old Style" w:hAnsi="Bookman Old Style"/>
-          <w:sz w:val="22"/>
-          <w:szCs w:val="22"/>
-        </w:rPr>
-        <w:t xml:space="preserve"> </w:t>
-      </w:r>
-      <w:proofErr w:type="spellStart"/>
-      <w:r>
-        <w:rPr>
-          <w:rFonts w:ascii="Bookman Old Style" w:hAnsi="Bookman Old Style"/>
-          <w:sz w:val="22"/>
-          <w:szCs w:val="22"/>
-        </w:rPr>
-        <w:t>Sadanus</w:t>
-      </w:r>
-      <w:proofErr w:type="spellEnd"/>
-      <w:r>
-        <w:rPr>
-          <w:rFonts w:ascii="Bookman Old Style" w:hAnsi="Bookman Old Style"/>
-          <w:sz w:val="22"/>
-          <w:szCs w:val="22"/>
-        </w:rPr>
-        <w:t xml:space="preserve"> Perkasa</w:t>
+        <w:t>: PT. Orecon Sadanus Perkasa</w:t>
       </w:r>
     </w:p>
     <w:p>
@@ -472,16 +278,7 @@
           <w:szCs w:val="22"/>
         </w:rPr>
         <w:tab/>
-        <w:t xml:space="preserve">: </w:t>
-      </w:r>
-      <w:proofErr w:type="spellStart"/>
-      <w:r>
-        <w:rPr>
-          <w:rFonts w:ascii="Bookman Old Style" w:hAnsi="Bookman Old Style"/>
-          <w:sz w:val="22"/>
-          <w:szCs w:val="22"/>
-        </w:rPr>
-        <w:t>Ruk</w:t>
+        <w:t>: Ruk</w:t>
       </w:r>
       <w:r>
         <w:rPr>
@@ -491,7 +288,6 @@
         </w:rPr>
         <w:t>an</w:t>
       </w:r>
-      <w:proofErr w:type="spellEnd"/>
       <w:r>
         <w:rPr>
           <w:rFonts w:ascii="Bookman Old Style" w:hAnsi="Bookman Old Style"/>
@@ -508,29 +304,7 @@
           <w:sz w:val="22"/>
           <w:szCs w:val="22"/>
         </w:rPr>
-        <w:t xml:space="preserve">Food Plaza </w:t>
-      </w:r>
-      <w:proofErr w:type="spellStart"/>
-      <w:r>
-        <w:rPr>
-          <w:rFonts w:ascii="Bookman Old Style" w:hAnsi="Bookman Old Style"/>
-          <w:i/>
-          <w:iCs/>
-          <w:sz w:val="22"/>
-          <w:szCs w:val="22"/>
-        </w:rPr>
-        <w:t>Cibubur</w:t>
-      </w:r>
-      <w:proofErr w:type="spellEnd"/>
-      <w:r>
-        <w:rPr>
-          <w:rFonts w:ascii="Bookman Old Style" w:hAnsi="Bookman Old Style"/>
-          <w:i/>
-          <w:iCs/>
-          <w:sz w:val="22"/>
-          <w:szCs w:val="22"/>
-        </w:rPr>
-        <w:t xml:space="preserve"> Country</w:t>
+        <w:t>Food Plaza Cibubur Country</w:t>
       </w:r>
       <w:r>
         <w:rPr>
@@ -574,79 +348,7 @@
           <w:szCs w:val="22"/>
         </w:rPr>
         <w:tab/>
-        <w:t xml:space="preserve">  </w:t>
-      </w:r>
-      <w:proofErr w:type="spellStart"/>
-      <w:r>
-        <w:rPr>
-          <w:rFonts w:ascii="Bookman Old Style" w:hAnsi="Bookman Old Style"/>
-          <w:sz w:val="22"/>
-          <w:szCs w:val="22"/>
-        </w:rPr>
-        <w:t>Cikeas</w:t>
-      </w:r>
-      <w:proofErr w:type="spellEnd"/>
-      <w:r>
-        <w:rPr>
-          <w:rFonts w:ascii="Bookman Old Style" w:hAnsi="Bookman Old Style"/>
-          <w:sz w:val="22"/>
-          <w:szCs w:val="22"/>
-        </w:rPr>
-        <w:t xml:space="preserve"> </w:t>
-      </w:r>
-      <w:proofErr w:type="spellStart"/>
-      <w:r>
-        <w:rPr>
-          <w:rFonts w:ascii="Bookman Old Style" w:hAnsi="Bookman Old Style"/>
-          <w:sz w:val="22"/>
-          <w:szCs w:val="22"/>
-        </w:rPr>
-        <w:t>Udik</w:t>
-      </w:r>
-      <w:proofErr w:type="spellEnd"/>
-      <w:r>
-        <w:rPr>
-          <w:rFonts w:ascii="Bookman Old Style" w:hAnsi="Bookman Old Style"/>
-          <w:sz w:val="22"/>
-          <w:szCs w:val="22"/>
-        </w:rPr>
-        <w:t xml:space="preserve">, </w:t>
-      </w:r>
-      <w:proofErr w:type="spellStart"/>
-      <w:r>
-        <w:rPr>
-          <w:rFonts w:ascii="Bookman Old Style" w:hAnsi="Bookman Old Style"/>
-          <w:sz w:val="22"/>
-          <w:szCs w:val="22"/>
-        </w:rPr>
-        <w:t>Gn</w:t>
-      </w:r>
-      <w:proofErr w:type="spellEnd"/>
-      <w:r>
-        <w:rPr>
-          <w:rFonts w:ascii="Bookman Old Style" w:hAnsi="Bookman Old Style"/>
-          <w:sz w:val="22"/>
-          <w:szCs w:val="22"/>
-        </w:rPr>
-        <w:t xml:space="preserve"> Putri – Bogor, </w:t>
-      </w:r>
-      <w:proofErr w:type="spellStart"/>
-      <w:r>
-        <w:rPr>
-          <w:rFonts w:ascii="Bookman Old Style" w:hAnsi="Bookman Old Style"/>
-          <w:sz w:val="22"/>
-          <w:szCs w:val="22"/>
-        </w:rPr>
-        <w:t>Jawa</w:t>
-      </w:r>
-      <w:proofErr w:type="spellEnd"/>
-      <w:r>
-        <w:rPr>
-          <w:rFonts w:ascii="Bookman Old Style" w:hAnsi="Bookman Old Style"/>
-          <w:sz w:val="22"/>
-          <w:szCs w:val="22"/>
-        </w:rPr>
-        <w:t xml:space="preserve"> Barat 16966</w:t>
+        <w:t xml:space="preserve">  Cikeas Udik, Gn Putri – Bogor, Jawa Barat 16966</w:t>
       </w:r>
     </w:p>
     <w:p>
@@ -672,59 +374,21 @@
           <w:szCs w:val="22"/>
         </w:rPr>
       </w:pPr>
-      <w:proofErr w:type="spellStart"/>
-      <w:r>
-        <w:rPr>
-          <w:rFonts w:ascii="Bookman Old Style" w:hAnsi="Bookman Old Style"/>
-          <w:sz w:val="22"/>
-          <w:szCs w:val="22"/>
-        </w:rPr>
-        <w:t>Menugaskan</w:t>
-      </w:r>
-      <w:proofErr w:type="spellEnd"/>
-      <w:r>
-        <w:rPr>
-          <w:rFonts w:ascii="Bookman Old Style" w:hAnsi="Bookman Old Style"/>
-          <w:sz w:val="22"/>
-          <w:szCs w:val="22"/>
-        </w:rPr>
-        <w:t xml:space="preserve"> </w:t>
-      </w:r>
-      <w:proofErr w:type="spellStart"/>
-      <w:r>
-        <w:rPr>
-          <w:rFonts w:ascii="Bookman Old Style" w:hAnsi="Bookman Old Style"/>
-          <w:sz w:val="22"/>
-          <w:szCs w:val="22"/>
-        </w:rPr>
-        <w:t>anggota</w:t>
-      </w:r>
-      <w:proofErr w:type="spellEnd"/>
-      <w:r>
-        <w:rPr>
-          <w:rFonts w:ascii="Bookman Old Style" w:hAnsi="Bookman Old Style"/>
-          <w:sz w:val="22"/>
-          <w:szCs w:val="22"/>
-        </w:rPr>
-        <w:t xml:space="preserve"> </w:t>
-      </w:r>
-      <w:proofErr w:type="spellStart"/>
-      <w:r>
-        <w:rPr>
-          <w:rFonts w:ascii="Bookman Old Style" w:hAnsi="Bookman Old Style"/>
-          <w:sz w:val="22"/>
-          <w:szCs w:val="22"/>
-        </w:rPr>
-        <w:t>kepada</w:t>
-      </w:r>
-      <w:proofErr w:type="spellEnd"/>
-      <w:r>
-        <w:rPr>
-          <w:rFonts w:ascii="Bookman Old Style" w:hAnsi="Bookman Old Style"/>
-          <w:sz w:val="22"/>
-          <w:szCs w:val="22"/>
-        </w:rPr>
-        <w:t>:</w:t>
+      <w:r>
+        <w:rPr>
+          <w:rFonts w:ascii="Bookman Old Style" w:hAnsi="Bookman Old Style"/>
+          <w:sz w:val="22"/>
+          <w:szCs w:val="22"/>
+        </w:rPr>
+        <w:t xml:space="preserve">Menugaskan anggota </w:t>
+      </w:r>
+      <w:r>
+        <w:rPr>
+          <w:rFonts w:ascii="Bookman Old Style" w:hAnsi="Bookman Old Style"/>
+          <w:sz w:val="22"/>
+          <w:szCs w:val="22"/>
+        </w:rPr>
+        <w:t>kepada:</w:t>
       </w:r>
     </w:p>
     <w:p>
@@ -869,7 +533,6 @@
                 <w:szCs w:val="22"/>
               </w:rPr>
             </w:pPr>
-            <w:proofErr w:type="spellStart"/>
             <w:r>
               <w:rPr>
                 <w:rFonts w:ascii="Bookman Old Style" w:hAnsi="Bookman Old Style"/>
@@ -880,7 +543,6 @@
               </w:rPr>
               <w:t>Jabatan</w:t>
             </w:r>
-            <w:proofErr w:type="spellEnd"/>
           </w:p>
         </w:tc>
         <w:tc>
@@ -929,7 +591,6 @@
                 <w:szCs w:val="22"/>
               </w:rPr>
             </w:pPr>
-            <w:proofErr w:type="spellStart"/>
             <w:r>
               <w:rPr>
                 <w:rFonts w:ascii="Bookman Old Style" w:hAnsi="Bookman Old Style"/>
@@ -940,7 +601,6 @@
               </w:rPr>
               <w:t>Tanggal</w:t>
             </w:r>
-            <w:proofErr w:type="spellEnd"/>
             <w:r>
               <w:rPr>
                 <w:rFonts w:ascii="Bookman Old Style" w:hAnsi="Bookman Old Style"/>
@@ -949,20 +609,8 @@
                 <w:sz w:val="22"/>
                 <w:szCs w:val="22"/>
               </w:rPr>
-              <w:t xml:space="preserve"> </w:t>
-            </w:r>
-            <w:proofErr w:type="spellStart"/>
-            <w:r>
-              <w:rPr>
-                <w:rFonts w:ascii="Bookman Old Style" w:hAnsi="Bookman Old Style"/>
-                <w:b/>
-                <w:bCs/>
-                <w:sz w:val="22"/>
-                <w:szCs w:val="22"/>
-              </w:rPr>
-              <w:t>Berangkat</w:t>
-            </w:r>
-            <w:proofErr w:type="spellEnd"/>
+              <w:t xml:space="preserve"> Berangkat</w:t>
+            </w:r>
           </w:p>
         </w:tc>
         <w:tc>
@@ -982,7 +630,6 @@
                 <w:szCs w:val="22"/>
               </w:rPr>
             </w:pPr>
-            <w:proofErr w:type="spellStart"/>
             <w:r>
               <w:rPr>
                 <w:rFonts w:ascii="Bookman Old Style" w:hAnsi="Bookman Old Style"/>
@@ -991,9 +638,8 @@
                 <w:sz w:val="22"/>
                 <w:szCs w:val="22"/>
               </w:rPr>
-              <w:t>Tanggal</w:t>
-            </w:r>
-            <w:proofErr w:type="spellEnd"/>
+              <w:t xml:space="preserve">Tanggal </w:t>
+            </w:r>
             <w:r>
               <w:rPr>
                 <w:rFonts w:ascii="Bookman Old Style" w:hAnsi="Bookman Old Style"/>
@@ -1002,7 +648,7 @@
                 <w:sz w:val="22"/>
                 <w:szCs w:val="22"/>
               </w:rPr>
-              <w:t xml:space="preserve"> Pulang</w:t>
+              <w:t>Kembali</w:t>
             </w:r>
           </w:p>
         </w:tc>
@@ -1056,11 +702,9 @@
               </w:rPr>
               <w:t> </w:t>
             </w:r>
-            <w:proofErr w:type="spellStart"/>
             <w:r>
               <w:t>i</w:t>
             </w:r>
-            <w:proofErr w:type="spellEnd"/>
             <w:r>
               <w:rPr>
                 <w:rStyle w:val="apple-converted-space"/>
@@ -1085,14 +729,12 @@
               </w:rPr>
               <w:t> </w:t>
             </w:r>
-            <w:proofErr w:type="spellStart"/>
             <w:r>
               <w:rPr>
                 <w:rStyle w:val="hljs-builtin"/>
               </w:rPr>
               <w:t>karyawan</w:t>
             </w:r>
-            <w:proofErr w:type="spellEnd"/>
             <w:r>
               <w:rPr>
                 <w:rStyle w:val="apple-converted-space"/>
@@ -1143,7 +785,6 @@
                 <w:szCs w:val="22"/>
               </w:rPr>
             </w:pPr>
-            <w:proofErr w:type="gramStart"/>
             <w:r>
               <w:rPr>
                 <w:rFonts w:ascii="Bookman Old Style" w:hAnsi="Bookman Old Style"/>
@@ -1168,7 +809,6 @@
               </w:rPr>
               <w:t>i</w:t>
             </w:r>
-            <w:proofErr w:type="gramEnd"/>
             <w:r>
               <w:rPr>
                 <w:rFonts w:ascii="Bookman Old Style" w:hAnsi="Bookman Old Style"/>
@@ -1201,7 +841,6 @@
                 <w:szCs w:val="22"/>
               </w:rPr>
             </w:pPr>
-            <w:proofErr w:type="gramStart"/>
             <w:r>
               <w:rPr>
                 <w:rFonts w:ascii="Bookman Old Style" w:hAnsi="Bookman Old Style"/>
@@ -1210,25 +849,14 @@
               </w:rPr>
               <w:t xml:space="preserve">{{ </w:t>
             </w:r>
-            <w:proofErr w:type="spellStart"/>
-            <w:r>
-              <w:rPr>
-                <w:rFonts w:ascii="Bookman Old Style" w:hAnsi="Bookman Old Style"/>
-                <w:sz w:val="22"/>
-                <w:szCs w:val="22"/>
-              </w:rPr>
-              <w:t>i</w:t>
-            </w:r>
-            <w:proofErr w:type="gramEnd"/>
-            <w:r>
-              <w:rPr>
-                <w:rFonts w:ascii="Bookman Old Style" w:hAnsi="Bookman Old Style"/>
-                <w:sz w:val="22"/>
-                <w:szCs w:val="22"/>
-              </w:rPr>
-              <w:t>.nama</w:t>
-            </w:r>
-            <w:proofErr w:type="spellEnd"/>
+            <w:r>
+              <w:rPr>
+                <w:rFonts w:ascii="Bookman Old Style" w:hAnsi="Bookman Old Style"/>
+                <w:sz w:val="22"/>
+                <w:szCs w:val="22"/>
+              </w:rPr>
+              <w:t>i.nama</w:t>
+            </w:r>
             <w:r>
               <w:rPr>
                 <w:rFonts w:ascii="Bookman Old Style" w:hAnsi="Bookman Old Style"/>
@@ -1254,7 +882,6 @@
                 <w:szCs w:val="22"/>
               </w:rPr>
             </w:pPr>
-            <w:proofErr w:type="gramStart"/>
             <w:r>
               <w:rPr>
                 <w:rFonts w:ascii="Bookman Old Style" w:hAnsi="Bookman Old Style"/>
@@ -1263,7 +890,6 @@
               </w:rPr>
               <w:t xml:space="preserve">{{ </w:t>
             </w:r>
-            <w:proofErr w:type="spellStart"/>
             <w:r>
               <w:rPr>
                 <w:rFonts w:ascii="Bookman Old Style" w:hAnsi="Bookman Old Style"/>
@@ -1272,8 +898,6 @@
               </w:rPr>
               <w:t>i.nrp</w:t>
             </w:r>
-            <w:proofErr w:type="spellEnd"/>
-            <w:proofErr w:type="gramEnd"/>
             <w:r>
               <w:rPr>
                 <w:rFonts w:ascii="Bookman Old Style" w:hAnsi="Bookman Old Style"/>
@@ -1299,41 +923,13 @@
                 <w:szCs w:val="22"/>
               </w:rPr>
             </w:pPr>
-            <w:proofErr w:type="gramStart"/>
-            <w:r>
-              <w:rPr>
-                <w:rFonts w:ascii="Bookman Old Style" w:hAnsi="Bookman Old Style"/>
-                <w:sz w:val="22"/>
-                <w:szCs w:val="22"/>
-              </w:rPr>
-              <w:t xml:space="preserve">{{ </w:t>
-            </w:r>
-            <w:proofErr w:type="spellStart"/>
-            <w:r>
-              <w:rPr>
-                <w:rFonts w:ascii="Bookman Old Style" w:hAnsi="Bookman Old Style"/>
-                <w:sz w:val="22"/>
-                <w:szCs w:val="22"/>
-              </w:rPr>
-              <w:t>i</w:t>
-            </w:r>
-            <w:proofErr w:type="gramEnd"/>
-            <w:r>
-              <w:rPr>
-                <w:rFonts w:ascii="Bookman Old Style" w:hAnsi="Bookman Old Style"/>
-                <w:sz w:val="22"/>
-                <w:szCs w:val="22"/>
-              </w:rPr>
-              <w:t>.jabatan</w:t>
-            </w:r>
-            <w:proofErr w:type="spellEnd"/>
-            <w:r>
-              <w:rPr>
-                <w:rFonts w:ascii="Bookman Old Style" w:hAnsi="Bookman Old Style"/>
-                <w:sz w:val="22"/>
-                <w:szCs w:val="22"/>
-              </w:rPr>
-              <w:t xml:space="preserve"> }}</w:t>
+            <w:r>
+              <w:rPr>
+                <w:rFonts w:ascii="Bookman Old Style" w:hAnsi="Bookman Old Style"/>
+                <w:sz w:val="22"/>
+                <w:szCs w:val="22"/>
+              </w:rPr>
+              <w:t>{{ i.jabatan }}</w:t>
             </w:r>
           </w:p>
         </w:tc>
@@ -1358,43 +954,7 @@
                 <w:sz w:val="22"/>
                 <w:szCs w:val="22"/>
               </w:rPr>
-              <w:t xml:space="preserve">PT </w:t>
-            </w:r>
-            <w:proofErr w:type="spellStart"/>
-            <w:r>
-              <w:rPr>
-                <w:rFonts w:ascii="Bookman Old Style" w:hAnsi="Bookman Old Style"/>
-                <w:sz w:val="22"/>
-                <w:szCs w:val="22"/>
-              </w:rPr>
-              <w:t>Orecon</w:t>
-            </w:r>
-            <w:proofErr w:type="spellEnd"/>
-            <w:r>
-              <w:rPr>
-                <w:rFonts w:ascii="Bookman Old Style" w:hAnsi="Bookman Old Style"/>
-                <w:sz w:val="22"/>
-                <w:szCs w:val="22"/>
-              </w:rPr>
-              <w:t xml:space="preserve"> </w:t>
-            </w:r>
-            <w:proofErr w:type="spellStart"/>
-            <w:r>
-              <w:rPr>
-                <w:rFonts w:ascii="Bookman Old Style" w:hAnsi="Bookman Old Style"/>
-                <w:sz w:val="22"/>
-                <w:szCs w:val="22"/>
-              </w:rPr>
-              <w:t>Sadanus</w:t>
-            </w:r>
-            <w:proofErr w:type="spellEnd"/>
-            <w:r>
-              <w:rPr>
-                <w:rFonts w:ascii="Bookman Old Style" w:hAnsi="Bookman Old Style"/>
-                <w:sz w:val="22"/>
-                <w:szCs w:val="22"/>
-              </w:rPr>
-              <w:t xml:space="preserve"> Perkasa</w:t>
+              <w:t>PT Orecon Sadanus Perkasa</w:t>
             </w:r>
           </w:p>
         </w:tc>
@@ -1413,32 +973,13 @@
                 <w:szCs w:val="22"/>
               </w:rPr>
             </w:pPr>
-            <w:proofErr w:type="gramStart"/>
-            <w:r>
-              <w:rPr>
-                <w:rFonts w:ascii="Bookman Old Style" w:hAnsi="Bookman Old Style"/>
-                <w:sz w:val="22"/>
-                <w:szCs w:val="22"/>
-              </w:rPr>
-              <w:t xml:space="preserve">{{ </w:t>
-            </w:r>
-            <w:proofErr w:type="spellStart"/>
-            <w:r>
-              <w:rPr>
-                <w:rFonts w:ascii="Bookman Old Style" w:hAnsi="Bookman Old Style"/>
-                <w:sz w:val="22"/>
-                <w:szCs w:val="22"/>
-              </w:rPr>
-              <w:t>i</w:t>
-            </w:r>
-            <w:proofErr w:type="gramEnd"/>
-            <w:r>
-              <w:rPr>
-                <w:rFonts w:ascii="Bookman Old Style" w:hAnsi="Bookman Old Style"/>
-                <w:sz w:val="22"/>
-                <w:szCs w:val="22"/>
-              </w:rPr>
-              <w:t>.t</w:t>
+            <w:r>
+              <w:rPr>
+                <w:rFonts w:ascii="Bookman Old Style" w:hAnsi="Bookman Old Style"/>
+                <w:sz w:val="22"/>
+                <w:szCs w:val="22"/>
+              </w:rPr>
+              <w:t>{{ i.t</w:t>
             </w:r>
             <w:r>
               <w:rPr>
@@ -1448,7 +989,6 @@
               </w:rPr>
               <w:t>anggal_berangkat</w:t>
             </w:r>
-            <w:proofErr w:type="spellEnd"/>
             <w:r>
               <w:rPr>
                 <w:rFonts w:ascii="Bookman Old Style" w:hAnsi="Bookman Old Style"/>
@@ -1474,32 +1014,13 @@
                 <w:szCs w:val="22"/>
               </w:rPr>
             </w:pPr>
-            <w:proofErr w:type="gramStart"/>
-            <w:r>
-              <w:rPr>
-                <w:rFonts w:ascii="Bookman Old Style" w:hAnsi="Bookman Old Style"/>
-                <w:sz w:val="22"/>
-                <w:szCs w:val="22"/>
-              </w:rPr>
-              <w:t xml:space="preserve">{{ </w:t>
-            </w:r>
-            <w:proofErr w:type="spellStart"/>
-            <w:r>
-              <w:rPr>
-                <w:rFonts w:ascii="Bookman Old Style" w:hAnsi="Bookman Old Style"/>
-                <w:sz w:val="22"/>
-                <w:szCs w:val="22"/>
-              </w:rPr>
-              <w:t>i</w:t>
-            </w:r>
-            <w:proofErr w:type="gramEnd"/>
-            <w:r>
-              <w:rPr>
-                <w:rFonts w:ascii="Bookman Old Style" w:hAnsi="Bookman Old Style"/>
-                <w:sz w:val="22"/>
-                <w:szCs w:val="22"/>
-              </w:rPr>
-              <w:t>.t</w:t>
+            <w:r>
+              <w:rPr>
+                <w:rFonts w:ascii="Bookman Old Style" w:hAnsi="Bookman Old Style"/>
+                <w:sz w:val="22"/>
+                <w:szCs w:val="22"/>
+              </w:rPr>
+              <w:t>{{ i.t</w:t>
             </w:r>
             <w:r>
               <w:rPr>
@@ -1509,7 +1030,6 @@
               </w:rPr>
               <w:t>anggal_pulang</w:t>
             </w:r>
-            <w:proofErr w:type="spellEnd"/>
             <w:r>
               <w:rPr>
                 <w:rFonts w:ascii="Bookman Old Style" w:hAnsi="Bookman Old Style"/>
@@ -1567,25 +1087,7 @@
                 <w:sz w:val="22"/>
                 <w:szCs w:val="22"/>
               </w:rPr>
-              <w:t xml:space="preserve"> </w:t>
-            </w:r>
-            <w:proofErr w:type="spellStart"/>
-            <w:r>
-              <w:rPr>
-                <w:rFonts w:ascii="Bookman Old Style" w:hAnsi="Bookman Old Style"/>
-                <w:sz w:val="22"/>
-                <w:szCs w:val="22"/>
-              </w:rPr>
-              <w:t>endfor</w:t>
-            </w:r>
-            <w:proofErr w:type="spellEnd"/>
-            <w:r>
-              <w:rPr>
-                <w:rFonts w:ascii="Bookman Old Style" w:hAnsi="Bookman Old Style"/>
-                <w:sz w:val="22"/>
-                <w:szCs w:val="22"/>
-              </w:rPr>
-              <w:t xml:space="preserve"> %}</w:t>
+              <w:t xml:space="preserve"> endfor %}</w:t>
             </w:r>
           </w:p>
         </w:tc>
@@ -1631,7 +1133,6 @@
           <w:szCs w:val="22"/>
         </w:rPr>
       </w:pPr>
-      <w:proofErr w:type="spellStart"/>
       <w:r>
         <w:rPr>
           <w:rFonts w:ascii="Bookman Old Style" w:hAnsi="Bookman Old Style"/>
@@ -1640,7 +1141,6 @@
         </w:rPr>
         <w:t>Keperluan</w:t>
       </w:r>
-      <w:proofErr w:type="spellEnd"/>
       <w:r>
         <w:rPr>
           <w:rFonts w:ascii="Bookman Old Style" w:hAnsi="Bookman Old Style"/>
@@ -1658,38 +1158,19 @@
         <w:tab/>
         <w:t xml:space="preserve">: </w:t>
       </w:r>
-      <w:proofErr w:type="gramStart"/>
-      <w:r>
-        <w:rPr>
-          <w:rFonts w:ascii="Bookman Old Style" w:hAnsi="Bookman Old Style"/>
-          <w:sz w:val="22"/>
-          <w:szCs w:val="22"/>
-        </w:rPr>
-        <w:t xml:space="preserve">{{ </w:t>
-      </w:r>
-      <w:proofErr w:type="spellStart"/>
-      <w:r>
-        <w:rPr>
-          <w:rFonts w:ascii="Bookman Old Style" w:hAnsi="Bookman Old Style"/>
-          <w:sz w:val="22"/>
-          <w:szCs w:val="22"/>
-        </w:rPr>
-        <w:t>keperluan</w:t>
-      </w:r>
-      <w:proofErr w:type="spellEnd"/>
-      <w:proofErr w:type="gramEnd"/>
-      <w:r>
-        <w:rPr>
-          <w:rFonts w:ascii="Bookman Old Style" w:hAnsi="Bookman Old Style"/>
-          <w:sz w:val="22"/>
-          <w:szCs w:val="22"/>
-        </w:rPr>
-        <w:t xml:space="preserve"> }}</w:t>
+      <w:r>
+        <w:rPr>
+          <w:rFonts w:ascii="Bookman Old Style" w:hAnsi="Bookman Old Style"/>
+          <w:sz w:val="22"/>
+          <w:szCs w:val="22"/>
+        </w:rPr>
+        <w:t>{{ keperluan }}</w:t>
       </w:r>
     </w:p>
     <w:p>
       <w:pPr>
         <w:spacing w:line="276" w:lineRule="auto"/>
+        <w:ind w:left="2127" w:hanging="2127"/>
         <w:jc w:val="both"/>
         <w:rPr>
           <w:rFonts w:ascii="Bookman Old Style" w:hAnsi="Bookman Old Style"/>
@@ -1726,7 +1207,6 @@
         <w:tab/>
         <w:t xml:space="preserve">: </w:t>
       </w:r>
-      <w:proofErr w:type="gramStart"/>
       <w:r>
         <w:rPr>
           <w:rFonts w:ascii="Bookman Old Style" w:hAnsi="Bookman Old Style"/>
@@ -1737,46 +1217,7 @@
           <w:sz w:val="22"/>
           <w:szCs w:val="22"/>
         </w:rPr>
-        <w:t xml:space="preserve">{{ </w:t>
-      </w:r>
-      <w:proofErr w:type="spellStart"/>
-      <w:r>
-        <w:rPr>
-          <w:rFonts w:ascii="Bookman Old Style" w:hAnsi="Bookman Old Style"/>
-          <w:b/>
-          <w:bCs/>
-          <w:i/>
-          <w:iCs/>
-          <w:sz w:val="22"/>
-          <w:szCs w:val="22"/>
-        </w:rPr>
-        <w:t>lokasi</w:t>
-      </w:r>
-      <w:proofErr w:type="gramEnd"/>
-      <w:r>
-        <w:rPr>
-          <w:rFonts w:ascii="Bookman Old Style" w:hAnsi="Bookman Old Style"/>
-          <w:b/>
-          <w:bCs/>
-          <w:i/>
-          <w:iCs/>
-          <w:sz w:val="22"/>
-          <w:szCs w:val="22"/>
-        </w:rPr>
-        <w:t>_site</w:t>
-      </w:r>
-      <w:proofErr w:type="spellEnd"/>
-      <w:r>
-        <w:rPr>
-          <w:rFonts w:ascii="Bookman Old Style" w:hAnsi="Bookman Old Style"/>
-          <w:b/>
-          <w:bCs/>
-          <w:i/>
-          <w:iCs/>
-          <w:sz w:val="22"/>
-          <w:szCs w:val="22"/>
-        </w:rPr>
-        <w:t xml:space="preserve"> }}</w:t>
+        <w:t>{{ lokasi_site }}</w:t>
       </w:r>
     </w:p>
     <w:p>
@@ -1855,7 +1296,6 @@
         </w:rPr>
         <w:t xml:space="preserve">, </w:t>
       </w:r>
-      <w:proofErr w:type="gramStart"/>
       <w:r>
         <w:rPr>
           <w:rFonts w:ascii="Bookman Old Style" w:eastAsiaTheme="minorHAnsi" w:hAnsi="Bookman Old Style"/>
@@ -1865,7 +1305,6 @@
         </w:rPr>
         <w:t xml:space="preserve">{{ </w:t>
       </w:r>
-      <w:proofErr w:type="spellStart"/>
       <w:r>
         <w:rPr>
           <w:rFonts w:ascii="Bookman Old Style" w:eastAsiaTheme="minorHAnsi" w:hAnsi="Bookman Old Style"/>
@@ -1875,8 +1314,6 @@
         </w:rPr>
         <w:t>tanggal</w:t>
       </w:r>
-      <w:proofErr w:type="spellEnd"/>
-      <w:proofErr w:type="gramEnd"/>
       <w:r>
         <w:rPr>
           <w:rFonts w:ascii="Bookman Old Style" w:eastAsiaTheme="minorHAnsi" w:hAnsi="Bookman Old Style"/>
@@ -1899,7 +1336,6 @@
           <w:lang w:eastAsia="en-US"/>
         </w:rPr>
       </w:pPr>
-      <w:proofErr w:type="spellStart"/>
       <w:r>
         <w:rPr>
           <w:rFonts w:ascii="Bookman Old Style" w:eastAsiaTheme="minorHAnsi" w:hAnsi="Bookman Old Style"/>
@@ -1907,17 +1343,7 @@
           <w:szCs w:val="22"/>
           <w:lang w:eastAsia="en-US"/>
         </w:rPr>
-        <w:t>Menyetujui</w:t>
-      </w:r>
-      <w:proofErr w:type="spellEnd"/>
-      <w:r>
-        <w:rPr>
-          <w:rFonts w:ascii="Bookman Old Style" w:eastAsiaTheme="minorHAnsi" w:hAnsi="Bookman Old Style"/>
-          <w:sz w:val="22"/>
-          <w:szCs w:val="22"/>
-          <w:lang w:eastAsia="en-US"/>
-        </w:rPr>
-        <w:t xml:space="preserve">, </w:t>
+        <w:t xml:space="preserve">Menyetujui, </w:t>
       </w:r>
     </w:p>
     <w:p>
@@ -1943,21 +1369,52 @@
           <w:szCs w:val="22"/>
           <w:lang w:eastAsia="en-US"/>
         </w:rPr>
-        <w:t xml:space="preserve">PT. </w:t>
-      </w:r>
-      <w:proofErr w:type="spellStart"/>
-      <w:r>
+        <w:t>PT. Orecon Sadanus Perkasa</w:t>
+      </w:r>
+    </w:p>
+    <w:p>
+      <w:pPr>
+        <w:suppressAutoHyphens w:val="0"/>
+        <w:spacing w:after="160" w:line="276" w:lineRule="auto"/>
+        <w:jc w:val="both"/>
+        <w:rPr>
+          <w:rFonts w:ascii="Bookman Old Style" w:eastAsiaTheme="minorHAnsi" w:hAnsi="Bookman Old Style"/>
+          <w:color w:val="000000" w:themeColor="text1"/>
+          <w:sz w:val="22"/>
+          <w:szCs w:val="22"/>
+          <w:lang w:eastAsia="en-US"/>
+        </w:rPr>
+      </w:pPr>
+    </w:p>
+    <w:p>
+      <w:pPr>
+        <w:suppressAutoHyphens w:val="0"/>
+        <w:spacing w:after="160" w:line="276" w:lineRule="auto"/>
+        <w:jc w:val="both"/>
+        <w:rPr>
+          <w:rFonts w:ascii="Bookman Old Style" w:eastAsiaTheme="minorHAnsi" w:hAnsi="Bookman Old Style"/>
+          <w:color w:val="000000" w:themeColor="text1"/>
+          <w:sz w:val="22"/>
+          <w:szCs w:val="22"/>
+          <w:lang w:eastAsia="en-US"/>
+        </w:rPr>
+      </w:pPr>
+    </w:p>
+    <w:p>
+      <w:pPr>
+        <w:suppressAutoHyphens w:val="0"/>
+        <w:spacing w:after="160" w:line="276" w:lineRule="auto"/>
+        <w:jc w:val="both"/>
         <w:rPr>
           <w:rFonts w:ascii="Bookman Old Style" w:eastAsiaTheme="minorHAnsi" w:hAnsi="Bookman Old Style"/>
           <w:b/>
           <w:bCs/>
           <w:sz w:val="22"/>
           <w:szCs w:val="22"/>
+          <w:u w:val="single"/>
           <w:lang w:eastAsia="en-US"/>
         </w:rPr>
-        <w:t>Orecon</w:t>
-      </w:r>
-      <w:proofErr w:type="spellEnd"/>
+      </w:pPr>
       <w:r>
         <w:rPr>
           <w:rFonts w:ascii="Bookman Old Style" w:eastAsiaTheme="minorHAnsi" w:hAnsi="Bookman Old Style"/>
@@ -1965,33 +1422,10 @@
           <w:bCs/>
           <w:sz w:val="22"/>
           <w:szCs w:val="22"/>
+          <w:u w:val="single"/>
           <w:lang w:eastAsia="en-US"/>
         </w:rPr>
-        <w:t xml:space="preserve"> </w:t>
-      </w:r>
-      <w:proofErr w:type="spellStart"/>
-      <w:r>
-        <w:rPr>
-          <w:rFonts w:ascii="Bookman Old Style" w:eastAsiaTheme="minorHAnsi" w:hAnsi="Bookman Old Style"/>
-          <w:b/>
-          <w:bCs/>
-          <w:sz w:val="22"/>
-          <w:szCs w:val="22"/>
-          <w:lang w:eastAsia="en-US"/>
-        </w:rPr>
-        <w:t>Sadanus</w:t>
-      </w:r>
-      <w:proofErr w:type="spellEnd"/>
-      <w:r>
-        <w:rPr>
-          <w:rFonts w:ascii="Bookman Old Style" w:eastAsiaTheme="minorHAnsi" w:hAnsi="Bookman Old Style"/>
-          <w:b/>
-          <w:bCs/>
-          <w:sz w:val="22"/>
-          <w:szCs w:val="22"/>
-          <w:lang w:eastAsia="en-US"/>
-        </w:rPr>
-        <w:t xml:space="preserve"> Perkasa</w:t>
+        <w:t>{{ nama_penandatangan }}</w:t>
       </w:r>
     </w:p>
     <w:p>
@@ -2001,102 +1435,6 @@
         <w:jc w:val="both"/>
         <w:rPr>
           <w:rFonts w:ascii="Bookman Old Style" w:eastAsiaTheme="minorHAnsi" w:hAnsi="Bookman Old Style"/>
-          <w:color w:val="000000" w:themeColor="text1"/>
-          <w:sz w:val="22"/>
-          <w:szCs w:val="22"/>
-          <w:lang w:eastAsia="en-US"/>
-        </w:rPr>
-      </w:pPr>
-    </w:p>
-    <w:p>
-      <w:pPr>
-        <w:suppressAutoHyphens w:val="0"/>
-        <w:spacing w:after="160" w:line="276" w:lineRule="auto"/>
-        <w:jc w:val="both"/>
-        <w:rPr>
-          <w:rFonts w:ascii="Bookman Old Style" w:eastAsiaTheme="minorHAnsi" w:hAnsi="Bookman Old Style"/>
-          <w:color w:val="000000" w:themeColor="text1"/>
-          <w:sz w:val="22"/>
-          <w:szCs w:val="22"/>
-          <w:lang w:eastAsia="en-US"/>
-        </w:rPr>
-      </w:pPr>
-    </w:p>
-    <w:p>
-      <w:pPr>
-        <w:suppressAutoHyphens w:val="0"/>
-        <w:spacing w:after="160" w:line="276" w:lineRule="auto"/>
-        <w:jc w:val="both"/>
-        <w:rPr>
-          <w:rFonts w:ascii="Bookman Old Style" w:eastAsiaTheme="minorHAnsi" w:hAnsi="Bookman Old Style"/>
-          <w:b/>
-          <w:bCs/>
-          <w:sz w:val="22"/>
-          <w:szCs w:val="22"/>
-          <w:u w:val="single"/>
-          <w:lang w:eastAsia="en-US"/>
-        </w:rPr>
-      </w:pPr>
-      <w:proofErr w:type="gramStart"/>
-      <w:r>
-        <w:rPr>
-          <w:rFonts w:ascii="Bookman Old Style" w:eastAsiaTheme="minorHAnsi" w:hAnsi="Bookman Old Style"/>
-          <w:b/>
-          <w:bCs/>
-          <w:sz w:val="22"/>
-          <w:szCs w:val="22"/>
-          <w:u w:val="single"/>
-          <w:lang w:eastAsia="en-US"/>
-        </w:rPr>
-        <w:t xml:space="preserve">{{ </w:t>
-      </w:r>
-      <w:proofErr w:type="spellStart"/>
-      <w:r>
-        <w:rPr>
-          <w:rFonts w:ascii="Bookman Old Style" w:eastAsiaTheme="minorHAnsi" w:hAnsi="Bookman Old Style"/>
-          <w:b/>
-          <w:bCs/>
-          <w:sz w:val="22"/>
-          <w:szCs w:val="22"/>
-          <w:u w:val="single"/>
-          <w:lang w:eastAsia="en-US"/>
-        </w:rPr>
-        <w:t>nama</w:t>
-      </w:r>
-      <w:proofErr w:type="gramEnd"/>
-      <w:r>
-        <w:rPr>
-          <w:rFonts w:ascii="Bookman Old Style" w:eastAsiaTheme="minorHAnsi" w:hAnsi="Bookman Old Style"/>
-          <w:b/>
-          <w:bCs/>
-          <w:sz w:val="22"/>
-          <w:szCs w:val="22"/>
-          <w:u w:val="single"/>
-          <w:lang w:eastAsia="en-US"/>
-        </w:rPr>
-        <w:t>_penandatangan</w:t>
-      </w:r>
-      <w:proofErr w:type="spellEnd"/>
-      <w:r>
-        <w:rPr>
-          <w:rFonts w:ascii="Bookman Old Style" w:eastAsiaTheme="minorHAnsi" w:hAnsi="Bookman Old Style"/>
-          <w:b/>
-          <w:bCs/>
-          <w:sz w:val="22"/>
-          <w:szCs w:val="22"/>
-          <w:u w:val="single"/>
-          <w:lang w:eastAsia="en-US"/>
-        </w:rPr>
-        <w:t xml:space="preserve"> }}</w:t>
-      </w:r>
-    </w:p>
-    <w:p>
-      <w:pPr>
-        <w:suppressAutoHyphens w:val="0"/>
-        <w:spacing w:after="160" w:line="276" w:lineRule="auto"/>
-        <w:jc w:val="both"/>
-        <w:rPr>
-          <w:rFonts w:ascii="Bookman Old Style" w:eastAsiaTheme="minorHAnsi" w:hAnsi="Bookman Old Style"/>
           <w:sz w:val="22"/>
           <w:szCs w:val="22"/>
           <w:lang w:eastAsia="en-US"/>
@@ -2111,7 +1449,7 @@
           <w:lang w:eastAsia="en-US"/>
         </w:rPr>
         <w:drawing>
-          <wp:anchor distT="0" distB="0" distL="114300" distR="114300" simplePos="0" relativeHeight="251656704" behindDoc="0" locked="0" layoutInCell="1" allowOverlap="1" wp14:anchorId="02928FBC" wp14:editId="7FD63128">
+          <wp:anchor distT="0" distB="0" distL="114300" distR="114300" simplePos="0" relativeHeight="251656704" behindDoc="0" locked="0" layoutInCell="1" allowOverlap="1" wp14:anchorId="02928FBC" wp14:editId="54C1DB18">
             <wp:simplePos x="0" y="0"/>
             <wp:positionH relativeFrom="column">
               <wp:posOffset>-4393777</wp:posOffset>
@@ -2173,7 +1511,6 @@
           </wp:anchor>
         </w:drawing>
       </w:r>
-      <w:proofErr w:type="gramStart"/>
       <w:r>
         <w:rPr>
           <w:rFonts w:ascii="Bookman Old Style" w:eastAsiaTheme="minorHAnsi" w:hAnsi="Bookman Old Style"/>
@@ -2181,37 +1518,7 @@
           <w:szCs w:val="22"/>
           <w:lang w:eastAsia="en-US"/>
         </w:rPr>
-        <w:t xml:space="preserve">{{ </w:t>
-      </w:r>
-      <w:proofErr w:type="spellStart"/>
-      <w:r>
-        <w:rPr>
-          <w:rFonts w:ascii="Bookman Old Style" w:eastAsiaTheme="minorHAnsi" w:hAnsi="Bookman Old Style"/>
-          <w:sz w:val="22"/>
-          <w:szCs w:val="22"/>
-          <w:lang w:eastAsia="en-US"/>
-        </w:rPr>
-        <w:t>jabatan</w:t>
-      </w:r>
-      <w:proofErr w:type="gramEnd"/>
-      <w:r>
-        <w:rPr>
-          <w:rFonts w:ascii="Bookman Old Style" w:eastAsiaTheme="minorHAnsi" w:hAnsi="Bookman Old Style"/>
-          <w:sz w:val="22"/>
-          <w:szCs w:val="22"/>
-          <w:lang w:eastAsia="en-US"/>
-        </w:rPr>
-        <w:t>_penandatangan</w:t>
-      </w:r>
-      <w:proofErr w:type="spellEnd"/>
-      <w:r>
-        <w:rPr>
-          <w:rFonts w:ascii="Bookman Old Style" w:eastAsiaTheme="minorHAnsi" w:hAnsi="Bookman Old Style"/>
-          <w:sz w:val="22"/>
-          <w:szCs w:val="22"/>
-          <w:lang w:eastAsia="en-US"/>
-        </w:rPr>
-        <w:t xml:space="preserve"> }}</w:t>
+        <w:t>{{ jabatan_penandatangan }}</w:t>
       </w:r>
     </w:p>
     <w:p>
@@ -2374,14 +1681,12 @@
               </w:rPr>
               <w:t> </w:t>
             </w:r>
-            <w:proofErr w:type="spellStart"/>
             <w:r>
               <w:rPr>
                 <w:rStyle w:val="hljs-builtin"/>
               </w:rPr>
               <w:t>karyawan</w:t>
             </w:r>
-            <w:proofErr w:type="spellEnd"/>
             <w:r>
               <w:rPr>
                 <w:rStyle w:val="apple-converted-space"/>
@@ -2425,7 +1730,6 @@
               </w:rPr>
               <w:br/>
             </w:r>
-            <w:proofErr w:type="gramStart"/>
             <w:r>
               <w:rPr>
                 <w:rFonts w:ascii="Bookman Old Style" w:eastAsiaTheme="minorHAnsi" w:hAnsi="Bookman Old Style"/>
@@ -2434,40 +1738,7 @@
                 <w:szCs w:val="22"/>
                 <w:lang w:eastAsia="en-US"/>
               </w:rPr>
-              <w:t xml:space="preserve">{{ </w:t>
-            </w:r>
-            <w:proofErr w:type="spellStart"/>
-            <w:r>
-              <w:rPr>
-                <w:rFonts w:ascii="Bookman Old Style" w:eastAsiaTheme="minorHAnsi" w:hAnsi="Bookman Old Style"/>
-                <w:color w:val="000000" w:themeColor="text1"/>
-                <w:sz w:val="22"/>
-                <w:szCs w:val="22"/>
-                <w:lang w:eastAsia="en-US"/>
-              </w:rPr>
-              <w:t>f</w:t>
-            </w:r>
-            <w:proofErr w:type="gramEnd"/>
-            <w:r>
-              <w:rPr>
-                <w:rFonts w:ascii="Bookman Old Style" w:eastAsiaTheme="minorHAnsi" w:hAnsi="Bookman Old Style"/>
-                <w:color w:val="000000" w:themeColor="text1"/>
-                <w:sz w:val="22"/>
-                <w:szCs w:val="22"/>
-                <w:lang w:eastAsia="en-US"/>
-              </w:rPr>
-              <w:t>.foto_ktp</w:t>
-            </w:r>
-            <w:proofErr w:type="spellEnd"/>
-            <w:r>
-              <w:rPr>
-                <w:rFonts w:ascii="Bookman Old Style" w:eastAsiaTheme="minorHAnsi" w:hAnsi="Bookman Old Style"/>
-                <w:color w:val="000000" w:themeColor="text1"/>
-                <w:sz w:val="22"/>
-                <w:szCs w:val="22"/>
-                <w:lang w:eastAsia="en-US"/>
-              </w:rPr>
-              <w:t xml:space="preserve"> }}</w:t>
+              <w:t>{{ f.foto_ktp }}</w:t>
             </w:r>
           </w:p>
         </w:tc>
@@ -2495,7 +1766,6 @@
               </w:rPr>
               <w:br/>
             </w:r>
-            <w:proofErr w:type="gramStart"/>
             <w:r>
               <w:rPr>
                 <w:rFonts w:ascii="Bookman Old Style" w:eastAsiaTheme="minorHAnsi" w:hAnsi="Bookman Old Style"/>
@@ -2504,40 +1774,7 @@
                 <w:szCs w:val="22"/>
                 <w:lang w:eastAsia="en-US"/>
               </w:rPr>
-              <w:t xml:space="preserve">{{ </w:t>
-            </w:r>
-            <w:proofErr w:type="spellStart"/>
-            <w:r>
-              <w:rPr>
-                <w:rFonts w:ascii="Bookman Old Style" w:eastAsiaTheme="minorHAnsi" w:hAnsi="Bookman Old Style"/>
-                <w:color w:val="000000" w:themeColor="text1"/>
-                <w:sz w:val="22"/>
-                <w:szCs w:val="22"/>
-                <w:lang w:eastAsia="en-US"/>
-              </w:rPr>
-              <w:t>f</w:t>
-            </w:r>
-            <w:proofErr w:type="gramEnd"/>
-            <w:r>
-              <w:rPr>
-                <w:rFonts w:ascii="Bookman Old Style" w:eastAsiaTheme="minorHAnsi" w:hAnsi="Bookman Old Style"/>
-                <w:color w:val="000000" w:themeColor="text1"/>
-                <w:sz w:val="22"/>
-                <w:szCs w:val="22"/>
-                <w:lang w:eastAsia="en-US"/>
-              </w:rPr>
-              <w:t>.foto_vaksin</w:t>
-            </w:r>
-            <w:proofErr w:type="spellEnd"/>
-            <w:r>
-              <w:rPr>
-                <w:rFonts w:ascii="Bookman Old Style" w:eastAsiaTheme="minorHAnsi" w:hAnsi="Bookman Old Style"/>
-                <w:color w:val="000000" w:themeColor="text1"/>
-                <w:sz w:val="22"/>
-                <w:szCs w:val="22"/>
-                <w:lang w:eastAsia="en-US"/>
-              </w:rPr>
-              <w:t xml:space="preserve"> }}</w:t>
+              <w:t>{{ f.foto_vaksin }}</w:t>
             </w:r>
           </w:p>
         </w:tc>
@@ -2588,25 +1825,7 @@
                 <w:sz w:val="22"/>
                 <w:szCs w:val="22"/>
               </w:rPr>
-              <w:t xml:space="preserve"> </w:t>
-            </w:r>
-            <w:proofErr w:type="spellStart"/>
-            <w:r>
-              <w:rPr>
-                <w:rFonts w:ascii="Bookman Old Style" w:hAnsi="Bookman Old Style"/>
-                <w:sz w:val="22"/>
-                <w:szCs w:val="22"/>
-              </w:rPr>
-              <w:t>endfor</w:t>
-            </w:r>
-            <w:proofErr w:type="spellEnd"/>
-            <w:r>
-              <w:rPr>
-                <w:rFonts w:ascii="Bookman Old Style" w:hAnsi="Bookman Old Style"/>
-                <w:sz w:val="22"/>
-                <w:szCs w:val="22"/>
-              </w:rPr>
-              <w:t xml:space="preserve"> %}</w:t>
+              <w:t xml:space="preserve"> endfor %}</w:t>
             </w:r>
           </w:p>
         </w:tc>

</xml_diff>

<commit_message>
Fix: group st template
</commit_message>
<xml_diff>
--- a/oims/templates/docs/st_kelompok.docx
+++ b/oims/templates/docs/st_kelompok.docx
@@ -372,23 +372,18 @@
           <w:rFonts w:ascii="Bookman Old Style" w:hAnsi="Bookman Old Style"/>
           <w:sz w:val="22"/>
           <w:szCs w:val="22"/>
-        </w:rPr>
-      </w:pPr>
-      <w:r>
-        <w:rPr>
-          <w:rFonts w:ascii="Bookman Old Style" w:hAnsi="Bookman Old Style"/>
-          <w:sz w:val="22"/>
-          <w:szCs w:val="22"/>
-        </w:rPr>
-        <w:t xml:space="preserve">Menugaskan anggota </w:t>
-      </w:r>
-      <w:r>
-        <w:rPr>
-          <w:rFonts w:ascii="Bookman Old Style" w:hAnsi="Bookman Old Style"/>
-          <w:sz w:val="22"/>
-          <w:szCs w:val="22"/>
-        </w:rPr>
-        <w:t>kepada:</w:t>
+          <w:lang w:val="sv-SE"/>
+        </w:rPr>
+      </w:pPr>
+      <w:r>
+        <w:rPr>
+          <w:rFonts w:ascii="Bookman Old Style" w:eastAsiaTheme="minorHAnsi" w:hAnsi="Bookman Old Style" w:cs="Bookman Old Style"/>
+          <w:color w:val="000000"/>
+          <w:sz w:val="22"/>
+          <w:szCs w:val="22"/>
+          <w:lang w:val="sv-SE" w:eastAsia="en-ID"/>
+        </w:rPr>
+        <w:t>Memberikan tugas kepada:</w:t>
       </w:r>
     </w:p>
     <w:p>
@@ -1449,7 +1444,7 @@
           <w:lang w:eastAsia="en-US"/>
         </w:rPr>
         <w:drawing>
-          <wp:anchor distT="0" distB="0" distL="114300" distR="114300" simplePos="0" relativeHeight="251656704" behindDoc="0" locked="0" layoutInCell="1" allowOverlap="1" wp14:anchorId="02928FBC" wp14:editId="54C1DB18">
+          <wp:anchor distT="0" distB="0" distL="114300" distR="114300" simplePos="0" relativeHeight="251656704" behindDoc="0" locked="0" layoutInCell="1" allowOverlap="1" wp14:anchorId="02928FBC" wp14:editId="516C6AF9">
             <wp:simplePos x="0" y="0"/>
             <wp:positionH relativeFrom="column">
               <wp:posOffset>-4393777</wp:posOffset>

</xml_diff>